<commit_message>
quick start en et pictos
</commit_message>
<xml_diff>
--- a/quickstart/quick_start copie.docx
+++ b/quickstart/quick_start copie.docx
@@ -1652,7 +1652,6 @@
         <w:rPr>
           <w:rFonts w:ascii="Poppins" w:hAnsi="Poppins" w:cs="Poppins"/>
         </w:rPr>
-        <w:lastRenderedPageBreak/>
         <w:t xml:space="preserve">Entrez votre nom d’utilisateur et mot de passe (les mêmes que dans l’étape 1). </w:t>
       </w:r>
     </w:p>
@@ -1810,7 +1809,7 @@
         <w:rPr>
           <w:rFonts w:ascii="Poppins" w:hAnsi="Poppins" w:cs="Poppins"/>
         </w:rPr>
-        <w:t xml:space="preserve"> to Broodminder.com »</w:t>
+        <w:t xml:space="preserve"> to Broodminder.com </w:t>
       </w:r>
     </w:p>
     <w:p>
@@ -3176,7 +3175,6 @@
           <w:rFonts w:ascii="Poppins" w:hAnsi="Poppins" w:cs="Poppins"/>
           <w:noProof/>
         </w:rPr>
-        <w:lastRenderedPageBreak/>
         <w:drawing>
           <wp:inline distT="0" distB="0" distL="0" distR="0" wp14:anchorId="154B9C56" wp14:editId="5A93DE48">
             <wp:extent cx="5759450" cy="2440940"/>
@@ -3314,6 +3312,14 @@
           <w:bCs/>
         </w:rPr>
       </w:pPr>
+      <w:r>
+        <w:rPr>
+          <w:rFonts w:ascii="Poppins SemiBold" w:hAnsi="Poppins SemiBold" w:cs="Poppins SemiBold"/>
+          <w:b/>
+          <w:bCs/>
+        </w:rPr>
+        <w:t>S</w:t>
+      </w:r>
     </w:p>
     <w:p>
       <w:pPr>
@@ -3618,23 +3624,7 @@
           <w:b/>
           <w:bCs/>
         </w:rPr>
-        <w:t>Voir annexe : « hub</w:t>
-      </w:r>
-      <w:r>
-        <w:rPr>
-          <w:rFonts w:ascii="Poppins SemiBold" w:hAnsi="Poppins SemiBold" w:cs="Poppins SemiBold"/>
-          <w:b/>
-          <w:bCs/>
-        </w:rPr>
-        <w:t xml:space="preserve"> installation au rucher</w:t>
-      </w:r>
-      <w:r>
-        <w:rPr>
-          <w:rFonts w:ascii="Poppins SemiBold" w:hAnsi="Poppins SemiBold" w:cs="Poppins SemiBold"/>
-          <w:b/>
-          <w:bCs/>
-        </w:rPr>
-        <w:t> »</w:t>
+        <w:t>Voir annexe : « hub installation au rucher »</w:t>
       </w:r>
     </w:p>
     <w:p>
@@ -3730,7 +3720,6 @@
           <w:bCs/>
           <w:noProof/>
         </w:rPr>
-        <w:lastRenderedPageBreak/>
         <w:drawing>
           <wp:inline distT="0" distB="0" distL="0" distR="0" wp14:anchorId="15DF4BD6" wp14:editId="60C5F466">
             <wp:extent cx="5759450" cy="2240915"/>
@@ -4283,19 +4272,266 @@
           <w:rFonts w:ascii="Poppins" w:hAnsi="Poppins" w:cs="Poppins"/>
         </w:rPr>
       </w:pPr>
+    </w:p>
+    <w:p>
+      <w:pPr>
+        <w:pStyle w:val="Paragraphedeliste"/>
+        <w:rPr>
+          <w:rFonts w:ascii="Poppins" w:hAnsi="Poppins" w:cs="Poppins"/>
+        </w:rPr>
+      </w:pPr>
+      <w:r>
+        <w:rPr>
+          <w:rFonts w:ascii="Poppins" w:hAnsi="Poppins" w:cs="Poppins"/>
+        </w:rPr>
+        <w:t>Ne pas ouvrir le boitier, il est prêt à l’emploi</w:t>
+      </w:r>
+      <w:r>
+        <w:rPr>
+          <w:rFonts w:ascii="Poppins" w:hAnsi="Poppins" w:cs="Poppins"/>
+        </w:rPr>
+        <w:t xml:space="preserve">. </w:t>
+      </w:r>
+      <w:r>
+        <w:rPr>
+          <w:rFonts w:ascii="Poppins" w:hAnsi="Poppins" w:cs="Poppins"/>
+        </w:rPr>
+        <w:t>Une fois que vous voyez apparaître votre Hub dans l’appli, cliquez dessus pour le sortir du mode « </w:t>
+      </w:r>
+      <w:proofErr w:type="spellStart"/>
+      <w:r>
+        <w:rPr>
+          <w:rFonts w:ascii="Poppins" w:hAnsi="Poppins" w:cs="Poppins"/>
+        </w:rPr>
+        <w:t>deep</w:t>
+      </w:r>
+      <w:proofErr w:type="spellEnd"/>
+      <w:r>
+        <w:rPr>
+          <w:rFonts w:ascii="Poppins" w:hAnsi="Poppins" w:cs="Poppins"/>
+        </w:rPr>
+        <w:t xml:space="preserve"> </w:t>
+      </w:r>
+      <w:proofErr w:type="spellStart"/>
+      <w:r>
+        <w:rPr>
+          <w:rFonts w:ascii="Poppins" w:hAnsi="Poppins" w:cs="Poppins"/>
+        </w:rPr>
+        <w:t>sleep</w:t>
+      </w:r>
+      <w:proofErr w:type="spellEnd"/>
+      <w:r>
+        <w:rPr>
+          <w:rFonts w:ascii="Poppins" w:hAnsi="Poppins" w:cs="Poppins"/>
+        </w:rPr>
+        <w:t> »</w:t>
+      </w:r>
+    </w:p>
+    <w:p>
+      <w:pPr>
+        <w:rPr>
+          <w:rFonts w:ascii="Poppins" w:hAnsi="Poppins" w:cs="Poppins"/>
+        </w:rPr>
+      </w:pPr>
       <w:r>
         <w:rPr>
           <w:rFonts w:ascii="Poppins" w:hAnsi="Poppins" w:cs="Poppins"/>
           <w:noProof/>
         </w:rPr>
         <w:drawing>
-          <wp:anchor distT="0" distB="0" distL="114300" distR="114300" simplePos="0" relativeHeight="251658240" behindDoc="0" locked="0" layoutInCell="1" allowOverlap="1" wp14:anchorId="4F53C32B" wp14:editId="2B1E3D64">
+          <wp:anchor distT="0" distB="0" distL="114300" distR="114300" simplePos="0" relativeHeight="251659264" behindDoc="0" locked="0" layoutInCell="1" allowOverlap="1" wp14:anchorId="2539DF55" wp14:editId="20F54C36">
             <wp:simplePos x="0" y="0"/>
             <wp:positionH relativeFrom="margin">
-              <wp:posOffset>458681</wp:posOffset>
+              <wp:posOffset>4155228</wp:posOffset>
             </wp:positionH>
             <wp:positionV relativeFrom="margin">
-              <wp:posOffset>3128433</wp:posOffset>
+              <wp:posOffset>4140412</wp:posOffset>
+            </wp:positionV>
+            <wp:extent cx="1417955" cy="1136650"/>
+            <wp:effectExtent l="0" t="0" r="4445" b="6350"/>
+            <wp:wrapSquare wrapText="bothSides"/>
+            <wp:docPr id="19" name="Image 19"/>
+            <wp:cNvGraphicFramePr>
+              <a:graphicFrameLocks xmlns:a="http://schemas.openxmlformats.org/drawingml/2006/main" noChangeAspect="1"/>
+            </wp:cNvGraphicFramePr>
+            <a:graphic xmlns:a="http://schemas.openxmlformats.org/drawingml/2006/main">
+              <a:graphicData uri="http://schemas.openxmlformats.org/drawingml/2006/picture">
+                <pic:pic xmlns:pic="http://schemas.openxmlformats.org/drawingml/2006/picture">
+                  <pic:nvPicPr>
+                    <pic:cNvPr id="19" name="Image 19"/>
+                    <pic:cNvPicPr/>
+                  </pic:nvPicPr>
+                  <pic:blipFill>
+                    <a:blip r:embed="rId24">
+                      <a:extLst>
+                        <a:ext uri="{28A0092B-C50C-407E-A947-70E740481C1C}">
+                          <a14:useLocalDpi xmlns:a14="http://schemas.microsoft.com/office/drawing/2010/main" val="0"/>
+                        </a:ext>
+                      </a:extLst>
+                    </a:blip>
+                    <a:stretch>
+                      <a:fillRect/>
+                    </a:stretch>
+                  </pic:blipFill>
+                  <pic:spPr>
+                    <a:xfrm>
+                      <a:off x="0" y="0"/>
+                      <a:ext cx="1417955" cy="1136650"/>
+                    </a:xfrm>
+                    <a:prstGeom prst="rect">
+                      <a:avLst/>
+                    </a:prstGeom>
+                  </pic:spPr>
+                </pic:pic>
+              </a:graphicData>
+            </a:graphic>
+            <wp14:sizeRelH relativeFrom="margin">
+              <wp14:pctWidth>0</wp14:pctWidth>
+            </wp14:sizeRelH>
+            <wp14:sizeRelV relativeFrom="margin">
+              <wp14:pctHeight>0</wp14:pctHeight>
+            </wp14:sizeRelV>
+          </wp:anchor>
+        </w:drawing>
+      </w:r>
+    </w:p>
+    <w:p>
+      <w:pPr>
+        <w:pStyle w:val="Paragraphedeliste"/>
+        <w:rPr>
+          <w:rFonts w:ascii="Poppins" w:hAnsi="Poppins" w:cs="Poppins"/>
+        </w:rPr>
+      </w:pPr>
+      <w:r>
+        <w:rPr>
+          <w:rFonts w:ascii="Poppins" w:hAnsi="Poppins" w:cs="Poppins"/>
+        </w:rPr>
+        <w:t>Attendez qu’il se connecte au réseau 3G</w:t>
+      </w:r>
+      <w:r>
+        <w:rPr>
+          <w:rFonts w:ascii="Poppins" w:hAnsi="Poppins" w:cs="Poppins"/>
+        </w:rPr>
+        <w:t xml:space="preserve">. </w:t>
+      </w:r>
+      <w:r>
+        <w:rPr>
+          <w:rFonts w:ascii="Poppins" w:hAnsi="Poppins" w:cs="Poppins"/>
+        </w:rPr>
+        <w:t>Vérifier qu’il trouve tous vos capteurs</w:t>
+      </w:r>
+      <w:r>
+        <w:rPr>
+          <w:rFonts w:ascii="Poppins" w:hAnsi="Poppins" w:cs="Poppins"/>
+        </w:rPr>
+        <w:t xml:space="preserve">. Quand ça ressemble à cela c’est que c’est ok. </w:t>
+      </w:r>
+    </w:p>
+    <w:p>
+      <w:pPr>
+        <w:rPr>
+          <w:rFonts w:ascii="Poppins" w:hAnsi="Poppins" w:cs="Poppins"/>
+        </w:rPr>
+      </w:pPr>
+    </w:p>
+    <w:p>
+      <w:pPr>
+        <w:rPr>
+          <w:rFonts w:ascii="Poppins" w:hAnsi="Poppins" w:cs="Poppins"/>
+        </w:rPr>
+      </w:pPr>
+      <w:r>
+        <w:rPr>
+          <w:rFonts w:ascii="Poppins" w:hAnsi="Poppins" w:cs="Poppins"/>
+        </w:rPr>
+        <w:t xml:space="preserve">Vérifiez </w:t>
+      </w:r>
+      <w:proofErr w:type="spellStart"/>
+      <w:r>
+        <w:rPr>
+          <w:rFonts w:ascii="Poppins" w:hAnsi="Poppins" w:cs="Poppins"/>
+        </w:rPr>
+        <w:t>quil</w:t>
+      </w:r>
+      <w:proofErr w:type="spellEnd"/>
+      <w:r>
+        <w:rPr>
+          <w:rFonts w:ascii="Poppins" w:hAnsi="Poppins" w:cs="Poppins"/>
+        </w:rPr>
+        <w:t xml:space="preserve"> transmet</w:t>
+      </w:r>
+    </w:p>
+    <w:p>
+      <w:pPr>
+        <w:rPr>
+          <w:rFonts w:ascii="Poppins" w:hAnsi="Poppins" w:cs="Poppins"/>
+        </w:rPr>
+      </w:pPr>
+    </w:p>
+    <w:p>
+      <w:pPr>
+        <w:rPr>
+          <w:rFonts w:ascii="Poppins" w:hAnsi="Poppins" w:cs="Poppins"/>
+        </w:rPr>
+      </w:pPr>
+      <w:r>
+        <w:rPr>
+          <w:rFonts w:ascii="Poppins" w:hAnsi="Poppins" w:cs="Poppins"/>
+        </w:rPr>
+        <w:t>Configurer &gt; hub</w:t>
+      </w:r>
+    </w:p>
+    <w:p>
+      <w:pPr>
+        <w:rPr>
+          <w:rFonts w:ascii="Poppins" w:hAnsi="Poppins" w:cs="Poppins"/>
+        </w:rPr>
+      </w:pPr>
+    </w:p>
+    <w:p>
+      <w:pPr>
+        <w:rPr>
+          <w:rFonts w:ascii="Poppins" w:hAnsi="Poppins" w:cs="Poppins"/>
+        </w:rPr>
+      </w:pPr>
+    </w:p>
+    <w:p>
+      <w:pPr>
+        <w:pStyle w:val="Paragraphedeliste"/>
+        <w:numPr>
+          <w:ilvl w:val="0"/>
+          <w:numId w:val="6"/>
+        </w:numPr>
+        <w:rPr>
+          <w:rFonts w:ascii="Poppins" w:hAnsi="Poppins" w:cs="Poppins"/>
+        </w:rPr>
+      </w:pPr>
+      <w:r>
+        <w:rPr>
+          <w:rFonts w:ascii="Poppins" w:hAnsi="Poppins" w:cs="Poppins"/>
+        </w:rPr>
+        <w:t>Placez votre hub dans le rucher</w:t>
+      </w:r>
+    </w:p>
+    <w:p>
+      <w:pPr>
+        <w:rPr>
+          <w:rFonts w:ascii="Poppins" w:hAnsi="Poppins" w:cs="Poppins"/>
+        </w:rPr>
+      </w:pPr>
+      <w:r>
+        <w:rPr>
+          <w:rFonts w:ascii="Poppins" w:hAnsi="Poppins" w:cs="Poppins"/>
+          <w:noProof/>
+        </w:rPr>
+        <w:drawing>
+          <wp:anchor distT="0" distB="0" distL="114300" distR="114300" simplePos="0" relativeHeight="251658240" behindDoc="0" locked="0" layoutInCell="1" allowOverlap="1" wp14:anchorId="4F53C32B" wp14:editId="25926D85">
+            <wp:simplePos x="0" y="0"/>
+            <wp:positionH relativeFrom="margin">
+              <wp:posOffset>104787</wp:posOffset>
+            </wp:positionH>
+            <wp:positionV relativeFrom="margin">
+              <wp:posOffset>3766365</wp:posOffset>
             </wp:positionV>
             <wp:extent cx="1844675" cy="1163955"/>
             <wp:effectExtent l="0" t="0" r="0" b="4445"/>
@@ -4312,7 +4548,7 @@
                     <pic:cNvPicPr/>
                   </pic:nvPicPr>
                   <pic:blipFill>
-                    <a:blip r:embed="rId24">
+                    <a:blip r:embed="rId25">
                       <a:extLst>
                         <a:ext uri="{28A0092B-C50C-407E-A947-70E740481C1C}">
                           <a14:useLocalDpi xmlns:a14="http://schemas.microsoft.com/office/drawing/2010/main" val="0"/>
@@ -4344,253 +4580,6 @@
           </wp:anchor>
         </w:drawing>
       </w:r>
-    </w:p>
-    <w:p>
-      <w:pPr>
-        <w:pStyle w:val="Paragraphedeliste"/>
-        <w:rPr>
-          <w:rFonts w:ascii="Poppins" w:hAnsi="Poppins" w:cs="Poppins"/>
-        </w:rPr>
-      </w:pPr>
-      <w:r>
-        <w:rPr>
-          <w:rFonts w:ascii="Poppins" w:hAnsi="Poppins" w:cs="Poppins"/>
-        </w:rPr>
-        <w:t>Ne pas ouvrir le boitier, il est prêt à l’emploi</w:t>
-      </w:r>
-      <w:r>
-        <w:rPr>
-          <w:rFonts w:ascii="Poppins" w:hAnsi="Poppins" w:cs="Poppins"/>
-        </w:rPr>
-        <w:t xml:space="preserve">. </w:t>
-      </w:r>
-      <w:r>
-        <w:rPr>
-          <w:rFonts w:ascii="Poppins" w:hAnsi="Poppins" w:cs="Poppins"/>
-        </w:rPr>
-        <w:t>Une fois que vous voyez apparaître votre Hub dans l’appli, cliquez dessus pour le sortir du mode « </w:t>
-      </w:r>
-      <w:proofErr w:type="spellStart"/>
-      <w:r>
-        <w:rPr>
-          <w:rFonts w:ascii="Poppins" w:hAnsi="Poppins" w:cs="Poppins"/>
-        </w:rPr>
-        <w:t>deep</w:t>
-      </w:r>
-      <w:proofErr w:type="spellEnd"/>
-      <w:r>
-        <w:rPr>
-          <w:rFonts w:ascii="Poppins" w:hAnsi="Poppins" w:cs="Poppins"/>
-        </w:rPr>
-        <w:t xml:space="preserve"> </w:t>
-      </w:r>
-      <w:proofErr w:type="spellStart"/>
-      <w:r>
-        <w:rPr>
-          <w:rFonts w:ascii="Poppins" w:hAnsi="Poppins" w:cs="Poppins"/>
-        </w:rPr>
-        <w:t>sleep</w:t>
-      </w:r>
-      <w:proofErr w:type="spellEnd"/>
-      <w:r>
-        <w:rPr>
-          <w:rFonts w:ascii="Poppins" w:hAnsi="Poppins" w:cs="Poppins"/>
-        </w:rPr>
-        <w:t> »</w:t>
-      </w:r>
-    </w:p>
-    <w:p>
-      <w:pPr>
-        <w:rPr>
-          <w:rFonts w:ascii="Poppins" w:hAnsi="Poppins" w:cs="Poppins"/>
-        </w:rPr>
-      </w:pPr>
-      <w:r>
-        <w:rPr>
-          <w:rFonts w:ascii="Poppins" w:hAnsi="Poppins" w:cs="Poppins"/>
-          <w:noProof/>
-        </w:rPr>
-        <w:drawing>
-          <wp:anchor distT="0" distB="0" distL="114300" distR="114300" simplePos="0" relativeHeight="251659264" behindDoc="0" locked="0" layoutInCell="1" allowOverlap="1" wp14:anchorId="2539DF55" wp14:editId="20F54C36">
-            <wp:simplePos x="0" y="0"/>
-            <wp:positionH relativeFrom="margin">
-              <wp:posOffset>4155228</wp:posOffset>
-            </wp:positionH>
-            <wp:positionV relativeFrom="margin">
-              <wp:posOffset>4140412</wp:posOffset>
-            </wp:positionV>
-            <wp:extent cx="1417955" cy="1136650"/>
-            <wp:effectExtent l="0" t="0" r="4445" b="6350"/>
-            <wp:wrapSquare wrapText="bothSides"/>
-            <wp:docPr id="19" name="Image 19"/>
-            <wp:cNvGraphicFramePr>
-              <a:graphicFrameLocks xmlns:a="http://schemas.openxmlformats.org/drawingml/2006/main" noChangeAspect="1"/>
-            </wp:cNvGraphicFramePr>
-            <a:graphic xmlns:a="http://schemas.openxmlformats.org/drawingml/2006/main">
-              <a:graphicData uri="http://schemas.openxmlformats.org/drawingml/2006/picture">
-                <pic:pic xmlns:pic="http://schemas.openxmlformats.org/drawingml/2006/picture">
-                  <pic:nvPicPr>
-                    <pic:cNvPr id="19" name="Image 19"/>
-                    <pic:cNvPicPr/>
-                  </pic:nvPicPr>
-                  <pic:blipFill>
-                    <a:blip r:embed="rId25">
-                      <a:extLst>
-                        <a:ext uri="{28A0092B-C50C-407E-A947-70E740481C1C}">
-                          <a14:useLocalDpi xmlns:a14="http://schemas.microsoft.com/office/drawing/2010/main" val="0"/>
-                        </a:ext>
-                      </a:extLst>
-                    </a:blip>
-                    <a:stretch>
-                      <a:fillRect/>
-                    </a:stretch>
-                  </pic:blipFill>
-                  <pic:spPr>
-                    <a:xfrm>
-                      <a:off x="0" y="0"/>
-                      <a:ext cx="1417955" cy="1136650"/>
-                    </a:xfrm>
-                    <a:prstGeom prst="rect">
-                      <a:avLst/>
-                    </a:prstGeom>
-                  </pic:spPr>
-                </pic:pic>
-              </a:graphicData>
-            </a:graphic>
-            <wp14:sizeRelH relativeFrom="margin">
-              <wp14:pctWidth>0</wp14:pctWidth>
-            </wp14:sizeRelH>
-            <wp14:sizeRelV relativeFrom="margin">
-              <wp14:pctHeight>0</wp14:pctHeight>
-            </wp14:sizeRelV>
-          </wp:anchor>
-        </w:drawing>
-      </w:r>
-    </w:p>
-    <w:p>
-      <w:pPr>
-        <w:pStyle w:val="Paragraphedeliste"/>
-        <w:rPr>
-          <w:rFonts w:ascii="Poppins" w:hAnsi="Poppins" w:cs="Poppins"/>
-        </w:rPr>
-      </w:pPr>
-      <w:r>
-        <w:rPr>
-          <w:rFonts w:ascii="Poppins" w:hAnsi="Poppins" w:cs="Poppins"/>
-        </w:rPr>
-        <w:t>Attendez qu’il se connecte au réseau 3G</w:t>
-      </w:r>
-      <w:r>
-        <w:rPr>
-          <w:rFonts w:ascii="Poppins" w:hAnsi="Poppins" w:cs="Poppins"/>
-        </w:rPr>
-        <w:t xml:space="preserve">. </w:t>
-      </w:r>
-      <w:r>
-        <w:rPr>
-          <w:rFonts w:ascii="Poppins" w:hAnsi="Poppins" w:cs="Poppins"/>
-        </w:rPr>
-        <w:t>Vérifier qu’il trouve tous vos capteurs</w:t>
-      </w:r>
-      <w:r>
-        <w:rPr>
-          <w:rFonts w:ascii="Poppins" w:hAnsi="Poppins" w:cs="Poppins"/>
-        </w:rPr>
-        <w:t xml:space="preserve">. Quand ça ressemble à cela c’est que c’est ok. </w:t>
-      </w:r>
-    </w:p>
-    <w:p>
-      <w:pPr>
-        <w:rPr>
-          <w:rFonts w:ascii="Poppins" w:hAnsi="Poppins" w:cs="Poppins"/>
-        </w:rPr>
-      </w:pPr>
-    </w:p>
-    <w:p>
-      <w:pPr>
-        <w:rPr>
-          <w:rFonts w:ascii="Poppins" w:hAnsi="Poppins" w:cs="Poppins"/>
-        </w:rPr>
-      </w:pPr>
-      <w:r>
-        <w:rPr>
-          <w:rFonts w:ascii="Poppins" w:hAnsi="Poppins" w:cs="Poppins"/>
-        </w:rPr>
-        <w:t xml:space="preserve">Vérifiez </w:t>
-      </w:r>
-      <w:proofErr w:type="spellStart"/>
-      <w:r>
-        <w:rPr>
-          <w:rFonts w:ascii="Poppins" w:hAnsi="Poppins" w:cs="Poppins"/>
-        </w:rPr>
-        <w:t>quil</w:t>
-      </w:r>
-      <w:proofErr w:type="spellEnd"/>
-      <w:r>
-        <w:rPr>
-          <w:rFonts w:ascii="Poppins" w:hAnsi="Poppins" w:cs="Poppins"/>
-        </w:rPr>
-        <w:t xml:space="preserve"> transmet</w:t>
-      </w:r>
-    </w:p>
-    <w:p>
-      <w:pPr>
-        <w:rPr>
-          <w:rFonts w:ascii="Poppins" w:hAnsi="Poppins" w:cs="Poppins"/>
-        </w:rPr>
-      </w:pPr>
-    </w:p>
-    <w:p>
-      <w:pPr>
-        <w:rPr>
-          <w:rFonts w:ascii="Poppins" w:hAnsi="Poppins" w:cs="Poppins"/>
-        </w:rPr>
-      </w:pPr>
-      <w:r>
-        <w:rPr>
-          <w:rFonts w:ascii="Poppins" w:hAnsi="Poppins" w:cs="Poppins"/>
-        </w:rPr>
-        <w:t>Configurer &gt; hub</w:t>
-      </w:r>
-    </w:p>
-    <w:p>
-      <w:pPr>
-        <w:rPr>
-          <w:rFonts w:ascii="Poppins" w:hAnsi="Poppins" w:cs="Poppins"/>
-        </w:rPr>
-      </w:pPr>
-    </w:p>
-    <w:p>
-      <w:pPr>
-        <w:rPr>
-          <w:rFonts w:ascii="Poppins" w:hAnsi="Poppins" w:cs="Poppins"/>
-        </w:rPr>
-      </w:pPr>
-    </w:p>
-    <w:p>
-      <w:pPr>
-        <w:pStyle w:val="Paragraphedeliste"/>
-        <w:numPr>
-          <w:ilvl w:val="0"/>
-          <w:numId w:val="6"/>
-        </w:numPr>
-        <w:rPr>
-          <w:rFonts w:ascii="Poppins" w:hAnsi="Poppins" w:cs="Poppins"/>
-        </w:rPr>
-      </w:pPr>
-      <w:r>
-        <w:rPr>
-          <w:rFonts w:ascii="Poppins" w:hAnsi="Poppins" w:cs="Poppins"/>
-        </w:rPr>
-        <w:t>Placez votre hub dans le rucher</w:t>
-      </w:r>
-    </w:p>
-    <w:p>
-      <w:pPr>
-        <w:rPr>
-          <w:rFonts w:ascii="Poppins" w:hAnsi="Poppins" w:cs="Poppins"/>
-        </w:rPr>
-      </w:pPr>
     </w:p>
     <w:p>
       <w:pPr>

</xml_diff>